<commit_message>
MIll License, Refinery Module 1
</commit_message>
<xml_diff>
--- a/storage/billing_statement.docx
+++ b/storage/billing_statement.docx
@@ -23,20 +23,20 @@
           <w:sz w:val="24"/>
           <w:szCs w:val="24"/>
         </w:rPr>
-        <w:t xml:space="preserve">June 26, 2020</w:t>
-      </w:r>
-      <w:br/>
-      <w:br/>
-      <w:br/>
-      <w:r>
-        <w:rPr>
-          <w:rFonts w:ascii="Cambria" w:hAnsi="Cambria" w:eastAsia="Cambria" w:cs="Cambria"/>
-          <w:sz w:val="24"/>
-          <w:szCs w:val="24"/>
-          <w:b w:val="1"/>
-          <w:bCs w:val="1"/>
-        </w:rPr>
-        <w:t xml:space="preserve">Pres. JOSE MARI L. CHAN</w:t>
+        <w:t xml:space="preserve">June 29, 2020</w:t>
+      </w:r>
+      <w:br/>
+      <w:br/>
+      <w:br/>
+      <w:r>
+        <w:rPr>
+          <w:rFonts w:ascii="Cambria" w:hAnsi="Cambria" w:eastAsia="Cambria" w:cs="Cambria"/>
+          <w:sz w:val="24"/>
+          <w:szCs w:val="24"/>
+          <w:b w:val="1"/>
+          <w:bCs w:val="1"/>
+        </w:rPr>
+        <w:t xml:space="preserve">Pres. ALFRED Y. ACOPAN</w:t>
       </w:r>
       <w:br/>
       <w:r>
@@ -56,36 +56,36 @@
           <w:b w:val="1"/>
           <w:bCs w:val="1"/>
         </w:rPr>
-        <w:t xml:space="preserve">Biscom Incorporated</w:t>
-      </w:r>
-      <w:br/>
-      <w:r>
-        <w:rPr>
-          <w:rFonts w:ascii="Cambria" w:hAnsi="Cambria" w:eastAsia="Cambria" w:cs="Cambria"/>
-          <w:sz w:val="24"/>
-          <w:szCs w:val="24"/>
-        </w:rPr>
-        <w:t xml:space="preserve">Unit 604, Legaspi Towers 200 Condominium, 107 Paseo de Roxas, Legaspi Vill., Makati City</w:t>
-      </w:r>
-      <w:br/>
-      <w:br/>
-      <w:r>
-        <w:rPr>
-          <w:rFonts w:ascii="Cambria" w:hAnsi="Cambria" w:eastAsia="Cambria" w:cs="Cambria"/>
-          <w:sz w:val="24"/>
-          <w:szCs w:val="24"/>
-        </w:rPr>
-        <w:t xml:space="preserve">Dear Pres. Chan:</w:t>
-      </w:r>
-      <w:br/>
-      <w:br/>
-      <w:r>
-        <w:rPr>
-          <w:rFonts w:ascii="Cambria" w:hAnsi="Cambria" w:eastAsia="Cambria" w:cs="Cambria"/>
-          <w:sz w:val="24"/>
-          <w:szCs w:val="24"/>
-        </w:rPr>
-        <w:t xml:space="preserve">Please be informed that based on your submitted production estimate of 2.22 Metric Tons or 2.22 Lkg., your Milling License Fee for Crop Year 2020 - 2021 is TWENTY TWO POINT TWENTY TWO (PHP 22.22) PESOS.  However, you have an underpayment in your Milling License Fee for CY 2020 - 2021 in the amount of TEN PESOS (PHP 10.00).</w:t>
+        <w:t xml:space="preserve">Bogo-Medellin Milling Company, Inc.</w:t>
+      </w:r>
+      <w:br/>
+      <w:r>
+        <w:rPr>
+          <w:rFonts w:ascii="Cambria" w:hAnsi="Cambria" w:eastAsia="Cambria" w:cs="Cambria"/>
+          <w:sz w:val="24"/>
+          <w:szCs w:val="24"/>
+        </w:rPr>
+        <w:t xml:space="preserve">Luy-a, Medellin, Cebu</w:t>
+      </w:r>
+      <w:br/>
+      <w:br/>
+      <w:r>
+        <w:rPr>
+          <w:rFonts w:ascii="Cambria" w:hAnsi="Cambria" w:eastAsia="Cambria" w:cs="Cambria"/>
+          <w:sz w:val="24"/>
+          <w:szCs w:val="24"/>
+        </w:rPr>
+        <w:t xml:space="preserve">Dear Pres. Acopan:</w:t>
+      </w:r>
+      <w:br/>
+      <w:br/>
+      <w:r>
+        <w:rPr>
+          <w:rFonts w:ascii="Cambria" w:hAnsi="Cambria" w:eastAsia="Cambria" w:cs="Cambria"/>
+          <w:sz w:val="24"/>
+          <w:szCs w:val="24"/>
+        </w:rPr>
+        <w:t xml:space="preserve">Please be informed that based on your submitted production estimate of 0.22 Metric Tons or 0.22 Lkg., your Milling License Fee for Crop Year 2020 - 2021 is  POINT TWENTY TWO (PHP 0.22) PESOS.  However, you have an underpayment in your Milling License Fee for CY 2020 - 2021 in the amount of  POINT TWELVE PESOS (PHP 0.12).</w:t>
       </w:r>
       <w:br/>
       <w:br/>
@@ -105,7 +105,7 @@
           <w:b w:val="1"/>
           <w:bCs w:val="1"/>
         </w:rPr>
-        <w:t xml:space="preserve">TWELVE POINT TWENTY TWO PESOS (PHP 12.22)</w:t>
+        <w:t xml:space="preserve"> POINT TEN PESOS (PHP 0.10)</w:t>
       </w:r>
       <w:r>
         <w:rPr>

</xml_diff>